<commit_message>
inicio roteiro, mais testes
</commit_message>
<xml_diff>
--- a/Roteiros/roteiro05.docx
+++ b/Roteiros/roteiro05.docx
@@ -1,6 +1,6 @@
 
 <file path=word/document.xml><?xml version="1.0" encoding="utf-8"?>
-<w:document xmlns:wpc="http://schemas.microsoft.com/office/word/2010/wordprocessingCanvas" xmlns:cx="http://schemas.microsoft.com/office/drawing/2014/chartex" xmlns:cx1="http://schemas.microsoft.com/office/drawing/2015/9/8/chartex" xmlns:cx2="http://schemas.microsoft.com/office/drawing/2015/10/21/chartex" xmlns:cx3="http://schemas.microsoft.com/office/drawing/2016/5/9/chartex" xmlns:cx4="http://schemas.microsoft.com/office/drawing/2016/5/10/chartex" xmlns:cx5="http://schemas.microsoft.com/office/drawing/2016/5/11/chartex" xmlns:cx6="http://schemas.microsoft.com/office/drawing/2016/5/12/chartex" xmlns:cx7="http://schemas.microsoft.com/office/drawing/2016/5/13/chartex" xmlns:cx8="http://schemas.microsoft.com/office/drawing/2016/5/14/chartex" xmlns:mc="http://schemas.openxmlformats.org/markup-compatibility/2006" xmlns:aink="http://schemas.microsoft.com/office/drawing/2016/ink" xmlns:am3d="http://schemas.microsoft.com/office/drawing/2017/model3d" xmlns:o="urn:schemas-microsoft-com:office:office" xmlns:r="http://schemas.openxmlformats.org/officeDocument/2006/relationships" xmlns:m="http://schemas.openxmlformats.org/officeDocument/2006/math" xmlns:v="urn:schemas-microsoft-com:vml" xmlns:wp14="http://schemas.microsoft.com/office/word/2010/wordprocessingDrawing" xmlns:wp="http://schemas.openxmlformats.org/drawingml/2006/wordprocessingDrawing" xmlns:w10="urn:schemas-microsoft-com:office:word" xmlns:w="http://schemas.openxmlformats.org/wordprocessingml/2006/main" xmlns:w14="http://schemas.microsoft.com/office/word/2010/wordml" xmlns:w15="http://schemas.microsoft.com/office/word/2012/wordml" xmlns:w16cex="http://schemas.microsoft.com/office/word/2018/wordml/cex" xmlns:w16cid="http://schemas.microsoft.com/office/word/2016/wordml/cid" xmlns:w16="http://schemas.microsoft.com/office/word/2018/wordml" xmlns:w16se="http://schemas.microsoft.com/office/word/2015/wordml/symex" xmlns:wpg="http://schemas.microsoft.com/office/word/2010/wordprocessingGroup" xmlns:wpi="http://schemas.microsoft.com/office/word/2010/wordprocessingInk" xmlns:wne="http://schemas.microsoft.com/office/word/2006/wordml" xmlns:wps="http://schemas.microsoft.com/office/word/2010/wordprocessingShape" mc:Ignorable="w14 w15 w16se w16cid w16 w16cex wp14">
+<w:document xmlns:wpc="http://schemas.microsoft.com/office/word/2010/wordprocessingCanvas" xmlns:cx="http://schemas.microsoft.com/office/drawing/2014/chartex" xmlns:cx1="http://schemas.microsoft.com/office/drawing/2015/9/8/chartex" xmlns:cx2="http://schemas.microsoft.com/office/drawing/2015/10/21/chartex" xmlns:cx3="http://schemas.microsoft.com/office/drawing/2016/5/9/chartex" xmlns:cx4="http://schemas.microsoft.com/office/drawing/2016/5/10/chartex" xmlns:cx5="http://schemas.microsoft.com/office/drawing/2016/5/11/chartex" xmlns:cx6="http://schemas.microsoft.com/office/drawing/2016/5/12/chartex" xmlns:cx7="http://schemas.microsoft.com/office/drawing/2016/5/13/chartex" xmlns:cx8="http://schemas.microsoft.com/office/drawing/2016/5/14/chartex" xmlns:mc="http://schemas.openxmlformats.org/markup-compatibility/2006" xmlns:aink="http://schemas.microsoft.com/office/drawing/2016/ink" xmlns:am3d="http://schemas.microsoft.com/office/drawing/2017/model3d" xmlns:o="urn:schemas-microsoft-com:office:office" xmlns:r="http://schemas.openxmlformats.org/officeDocument/2006/relationships" xmlns:m="http://schemas.openxmlformats.org/officeDocument/2006/math" xmlns:v="urn:schemas-microsoft-com:vml" xmlns:wp14="http://schemas.microsoft.com/office/word/2010/wordprocessingDrawing" xmlns:wp="http://schemas.openxmlformats.org/drawingml/2006/wordprocessingDrawing" xmlns:w10="urn:schemas-microsoft-com:office:word" xmlns:w="http://schemas.openxmlformats.org/wordprocessingml/2006/main" xmlns:w14="http://schemas.microsoft.com/office/word/2010/wordml" xmlns:w15="http://schemas.microsoft.com/office/word/2012/wordml" xmlns:w16cex="http://schemas.microsoft.com/office/word/2018/wordml/cex" xmlns:w16cid="http://schemas.microsoft.com/office/word/2016/wordml/cid" xmlns:w16="http://schemas.microsoft.com/office/word/2018/wordml" xmlns:w16sdtdh="http://schemas.microsoft.com/office/word/2020/wordml/sdtdatahash" xmlns:w16se="http://schemas.microsoft.com/office/word/2015/wordml/symex" xmlns:wpg="http://schemas.microsoft.com/office/word/2010/wordprocessingGroup" xmlns:wpi="http://schemas.microsoft.com/office/word/2010/wordprocessingInk" xmlns:wne="http://schemas.microsoft.com/office/word/2006/wordml" xmlns:wps="http://schemas.microsoft.com/office/word/2010/wordprocessingShape" mc:Ignorable="w14 w15 w16se w16cid w16 w16cex w16sdtdh wp14">
   <w:body>
     <w:p>
       <w:pPr>
@@ -74,22 +74,6 @@
     </w:p>
     <w:p>
       <w:pPr>
-        <w:rPr>
-          <w:lang w:val="pt-BR"/>
-        </w:rPr>
-      </w:pPr>
-      <w:r>
-        <w:rPr>
-          <w:rFonts w:cstheme="minorHAnsi"/>
-          <w:b/>
-          <w:bCs/>
-          <w:lang w:val="pt-BR"/>
-        </w:rPr>
-        <w:t xml:space="preserve">Questionário </w:t>
-      </w:r>
-    </w:p>
-    <w:p>
-      <w:pPr>
         <w:pStyle w:val="ListParagraph"/>
         <w:numPr>
           <w:ilvl w:val="0"/>
@@ -108,10 +92,65 @@
     </w:p>
     <w:p>
       <w:pPr>
-        <w:rPr>
-          <w:lang w:val="pt-BR"/>
-        </w:rPr>
-      </w:pPr>
+        <w:jc w:val="center"/>
+        <w:rPr>
+          <w:lang w:val="pt-BR"/>
+        </w:rPr>
+      </w:pPr>
+      <w:r>
+        <w:rPr>
+          <w:noProof/>
+          <w:lang w:val="pt-BR"/>
+        </w:rPr>
+        <w:drawing>
+          <wp:inline distT="0" distB="0" distL="0" distR="0" wp14:anchorId="31419944" wp14:editId="513D6765">
+            <wp:extent cx="3482340" cy="4093982"/>
+            <wp:effectExtent l="0" t="0" r="3810" b="1905"/>
+            <wp:docPr id="2" name="Picture 2"/>
+            <wp:cNvGraphicFramePr>
+              <a:graphicFrameLocks xmlns:a="http://schemas.openxmlformats.org/drawingml/2006/main" noChangeAspect="1"/>
+            </wp:cNvGraphicFramePr>
+            <a:graphic xmlns:a="http://schemas.openxmlformats.org/drawingml/2006/main">
+              <a:graphicData uri="http://schemas.openxmlformats.org/drawingml/2006/picture">
+                <pic:pic xmlns:pic="http://schemas.openxmlformats.org/drawingml/2006/picture">
+                  <pic:nvPicPr>
+                    <pic:cNvPr id="0" name="Picture 2"/>
+                    <pic:cNvPicPr>
+                      <a:picLocks noChangeAspect="1" noChangeArrowheads="1"/>
+                    </pic:cNvPicPr>
+                  </pic:nvPicPr>
+                  <pic:blipFill>
+                    <a:blip r:embed="rId5" cstate="print">
+                      <a:extLst>
+                        <a:ext uri="{28A0092B-C50C-407E-A947-70E740481C1C}">
+                          <a14:useLocalDpi xmlns:a14="http://schemas.microsoft.com/office/drawing/2010/main" val="0"/>
+                        </a:ext>
+                      </a:extLst>
+                    </a:blip>
+                    <a:srcRect/>
+                    <a:stretch>
+                      <a:fillRect/>
+                    </a:stretch>
+                  </pic:blipFill>
+                  <pic:spPr bwMode="auto">
+                    <a:xfrm>
+                      <a:off x="0" y="0"/>
+                      <a:ext cx="3483463" cy="4095302"/>
+                    </a:xfrm>
+                    <a:prstGeom prst="rect">
+                      <a:avLst/>
+                    </a:prstGeom>
+                    <a:noFill/>
+                    <a:ln>
+                      <a:noFill/>
+                    </a:ln>
+                  </pic:spPr>
+                </pic:pic>
+              </a:graphicData>
+            </a:graphic>
+          </wp:inline>
+        </w:drawing>
+      </w:r>
     </w:p>
     <w:p>
       <w:pPr>
@@ -316,6 +355,7 @@
           <w:szCs w:val="20"/>
           <w:lang w:val="pt-BR"/>
         </w:rPr>
+        <w:lastRenderedPageBreak/>
         <w:t xml:space="preserve">x = </w:t>
       </w:r>
       <w:r>
@@ -559,6 +599,456 @@
           <w:lang w:val="pt-BR"/>
         </w:rPr>
         <w:t>Block: extende Node, engloba todos os comandos executados.</w:t>
+      </w:r>
+    </w:p>
+    <w:p>
+      <w:pPr>
+        <w:rPr>
+          <w:rFonts w:ascii="LMRoman10-Regular-Identity-H" w:hAnsi="LMRoman10-Regular-Identity-H" w:cs="LMRoman10-Regular-Identity-H"/>
+          <w:sz w:val="20"/>
+          <w:szCs w:val="20"/>
+          <w:lang w:val="pt-BR"/>
+        </w:rPr>
+      </w:pPr>
+    </w:p>
+    <w:p>
+      <w:pPr>
+        <w:rPr>
+          <w:lang w:val="pt-BR"/>
+        </w:rPr>
+      </w:pPr>
+      <w:r>
+        <w:rPr>
+          <w:b/>
+          <w:bCs/>
+          <w:lang w:val="pt-BR"/>
+        </w:rPr>
+        <w:t>Base de Testes:</w:t>
+      </w:r>
+      <w:r>
+        <w:rPr>
+          <w:lang w:val="pt-BR"/>
+        </w:rPr>
+        <w:t xml:space="preserve"> </w:t>
+      </w:r>
+    </w:p>
+    <w:p>
+      <w:pPr>
+        <w:rPr>
+          <w:lang w:val="pt-BR"/>
+        </w:rPr>
+      </w:pPr>
+      <w:r>
+        <w:rPr>
+          <w:lang w:val="pt-BR"/>
+        </w:rPr>
+        <w:t xml:space="preserve">Proponha um programa de testes, com os seguintes elementos: </w:t>
+      </w:r>
+    </w:p>
+    <w:p>
+      <w:pPr>
+        <w:rPr>
+          <w:lang w:val="pt-BR"/>
+        </w:rPr>
+      </w:pPr>
+      <w:r>
+        <w:rPr>
+          <w:lang w:val="pt-BR"/>
+        </w:rPr>
+        <w:t xml:space="preserve">• Bloco de instruções </w:t>
+      </w:r>
+    </w:p>
+    <w:p>
+      <w:pPr>
+        <w:rPr>
+          <w:lang w:val="pt-BR"/>
+        </w:rPr>
+      </w:pPr>
+      <w:r>
+        <w:rPr>
+          <w:lang w:val="pt-BR"/>
+        </w:rPr>
+        <w:t xml:space="preserve">• Atribuição de variáveis com operações matemáticas com outras variáveis </w:t>
+      </w:r>
+    </w:p>
+    <w:p>
+      <w:pPr>
+        <w:rPr>
+          <w:lang w:val="pt-BR"/>
+        </w:rPr>
+      </w:pPr>
+      <w:r>
+        <w:rPr>
+          <w:lang w:val="pt-BR"/>
+        </w:rPr>
+        <w:t>• Impressão</w:t>
+      </w:r>
+    </w:p>
+    <w:p>
+      <w:pPr>
+        <w:rPr>
+          <w:lang w:val="pt-BR"/>
+        </w:rPr>
+      </w:pPr>
+      <w:r>
+        <w:rPr>
+          <w:lang w:val="pt-BR"/>
+        </w:rPr>
+        <w:t xml:space="preserve"> Teste utilizado:</w:t>
+      </w:r>
+    </w:p>
+    <w:p>
+      <w:pPr>
+        <w:shd w:val="clear" w:color="auto" w:fill="1E1E1E"/>
+        <w:spacing w:after="0" w:line="285" w:lineRule="atLeast"/>
+        <w:rPr>
+          <w:rFonts w:ascii="Consolas" w:eastAsia="Times New Roman" w:hAnsi="Consolas" w:cs="Times New Roman"/>
+          <w:color w:val="D4D4D4"/>
+          <w:sz w:val="21"/>
+          <w:szCs w:val="21"/>
+        </w:rPr>
+      </w:pPr>
+      <w:r>
+        <w:rPr>
+          <w:rFonts w:ascii="Consolas" w:eastAsia="Times New Roman" w:hAnsi="Consolas" w:cs="Times New Roman"/>
+          <w:color w:val="9CDCFE"/>
+          <w:sz w:val="21"/>
+          <w:szCs w:val="21"/>
+        </w:rPr>
+        <w:t>a</w:t>
+      </w:r>
+      <w:r>
+        <w:rPr>
+          <w:rFonts w:ascii="Consolas" w:eastAsia="Times New Roman" w:hAnsi="Consolas" w:cs="Times New Roman"/>
+          <w:color w:val="D4D4D4"/>
+          <w:sz w:val="21"/>
+          <w:szCs w:val="21"/>
+        </w:rPr>
+        <w:t> = </w:t>
+      </w:r>
+      <w:r>
+        <w:rPr>
+          <w:rFonts w:ascii="Consolas" w:eastAsia="Times New Roman" w:hAnsi="Consolas" w:cs="Times New Roman"/>
+          <w:color w:val="B5CEA8"/>
+          <w:sz w:val="21"/>
+          <w:szCs w:val="21"/>
+        </w:rPr>
+        <w:t>2</w:t>
+      </w:r>
+      <w:r>
+        <w:rPr>
+          <w:rFonts w:ascii="Consolas" w:eastAsia="Times New Roman" w:hAnsi="Consolas" w:cs="Times New Roman"/>
+          <w:color w:val="D4D4D4"/>
+          <w:sz w:val="21"/>
+          <w:szCs w:val="21"/>
+        </w:rPr>
+        <w:t>;</w:t>
+      </w:r>
+    </w:p>
+    <w:p>
+      <w:pPr>
+        <w:shd w:val="clear" w:color="auto" w:fill="1E1E1E"/>
+        <w:spacing w:after="0" w:line="285" w:lineRule="atLeast"/>
+        <w:rPr>
+          <w:rFonts w:ascii="Consolas" w:eastAsia="Times New Roman" w:hAnsi="Consolas" w:cs="Times New Roman"/>
+          <w:color w:val="D4D4D4"/>
+          <w:sz w:val="21"/>
+          <w:szCs w:val="21"/>
+        </w:rPr>
+      </w:pPr>
+      <w:r>
+        <w:rPr>
+          <w:rFonts w:ascii="Consolas" w:eastAsia="Times New Roman" w:hAnsi="Consolas" w:cs="Times New Roman"/>
+          <w:color w:val="9CDCFE"/>
+          <w:sz w:val="21"/>
+          <w:szCs w:val="21"/>
+        </w:rPr>
+        <w:t>b</w:t>
+      </w:r>
+      <w:r>
+        <w:rPr>
+          <w:rFonts w:ascii="Consolas" w:eastAsia="Times New Roman" w:hAnsi="Consolas" w:cs="Times New Roman"/>
+          <w:color w:val="D4D4D4"/>
+          <w:sz w:val="21"/>
+          <w:szCs w:val="21"/>
+        </w:rPr>
+        <w:t> = </w:t>
+      </w:r>
+      <w:r>
+        <w:rPr>
+          <w:rFonts w:ascii="Consolas" w:eastAsia="Times New Roman" w:hAnsi="Consolas" w:cs="Times New Roman"/>
+          <w:color w:val="9CDCFE"/>
+          <w:sz w:val="21"/>
+          <w:szCs w:val="21"/>
+        </w:rPr>
+        <w:t>a</w:t>
+      </w:r>
+      <w:r>
+        <w:rPr>
+          <w:rFonts w:ascii="Consolas" w:eastAsia="Times New Roman" w:hAnsi="Consolas" w:cs="Times New Roman"/>
+          <w:color w:val="D4D4D4"/>
+          <w:sz w:val="21"/>
+          <w:szCs w:val="21"/>
+        </w:rPr>
+        <w:t> + </w:t>
+      </w:r>
+      <w:r>
+        <w:rPr>
+          <w:rFonts w:ascii="Consolas" w:eastAsia="Times New Roman" w:hAnsi="Consolas" w:cs="Times New Roman"/>
+          <w:color w:val="B5CEA8"/>
+          <w:sz w:val="21"/>
+          <w:szCs w:val="21"/>
+        </w:rPr>
+        <w:t>3</w:t>
+      </w:r>
+      <w:r>
+        <w:rPr>
+          <w:rFonts w:ascii="Consolas" w:eastAsia="Times New Roman" w:hAnsi="Consolas" w:cs="Times New Roman"/>
+          <w:color w:val="D4D4D4"/>
+          <w:sz w:val="21"/>
+          <w:szCs w:val="21"/>
+        </w:rPr>
+        <w:t>; </w:t>
+      </w:r>
+      <w:r>
+        <w:rPr>
+          <w:rFonts w:ascii="Consolas" w:eastAsia="Times New Roman" w:hAnsi="Consolas" w:cs="Times New Roman"/>
+          <w:color w:val="6A9955"/>
+          <w:sz w:val="21"/>
+          <w:szCs w:val="21"/>
+        </w:rPr>
+        <w:t>/*test</w:t>
+      </w:r>
+      <w:r>
+        <w:rPr>
+          <w:rFonts w:ascii="Consolas" w:eastAsia="Times New Roman" w:hAnsi="Consolas" w:cs="Times New Roman"/>
+          <w:color w:val="6A9955"/>
+          <w:sz w:val="21"/>
+          <w:szCs w:val="21"/>
+        </w:rPr>
+        <w:t>e</w:t>
+      </w:r>
+      <w:r>
+        <w:rPr>
+          <w:rFonts w:ascii="Consolas" w:eastAsia="Times New Roman" w:hAnsi="Consolas" w:cs="Times New Roman"/>
+          <w:color w:val="6A9955"/>
+          <w:sz w:val="21"/>
+          <w:szCs w:val="21"/>
+        </w:rPr>
+        <w:t>*/</w:t>
+      </w:r>
+    </w:p>
+    <w:p>
+      <w:pPr>
+        <w:shd w:val="clear" w:color="auto" w:fill="1E1E1E"/>
+        <w:spacing w:after="0" w:line="285" w:lineRule="atLeast"/>
+        <w:rPr>
+          <w:rFonts w:ascii="Consolas" w:eastAsia="Times New Roman" w:hAnsi="Consolas" w:cs="Times New Roman"/>
+          <w:color w:val="D4D4D4"/>
+          <w:sz w:val="21"/>
+          <w:szCs w:val="21"/>
+        </w:rPr>
+      </w:pPr>
+      <w:r>
+        <w:rPr>
+          <w:rFonts w:ascii="Consolas" w:eastAsia="Times New Roman" w:hAnsi="Consolas" w:cs="Times New Roman"/>
+          <w:color w:val="9CDCFE"/>
+          <w:sz w:val="21"/>
+          <w:szCs w:val="21"/>
+        </w:rPr>
+        <w:t>b</w:t>
+      </w:r>
+      <w:r>
+        <w:rPr>
+          <w:rFonts w:ascii="Consolas" w:eastAsia="Times New Roman" w:hAnsi="Consolas" w:cs="Times New Roman"/>
+          <w:color w:val="D4D4D4"/>
+          <w:sz w:val="21"/>
+          <w:szCs w:val="21"/>
+        </w:rPr>
+        <w:t> = </w:t>
+      </w:r>
+      <w:r>
+        <w:rPr>
+          <w:rFonts w:ascii="Consolas" w:eastAsia="Times New Roman" w:hAnsi="Consolas" w:cs="Times New Roman"/>
+          <w:color w:val="9CDCFE"/>
+          <w:sz w:val="21"/>
+          <w:szCs w:val="21"/>
+        </w:rPr>
+        <w:t>b</w:t>
+      </w:r>
+      <w:r>
+        <w:rPr>
+          <w:rFonts w:ascii="Consolas" w:eastAsia="Times New Roman" w:hAnsi="Consolas" w:cs="Times New Roman"/>
+          <w:color w:val="D4D4D4"/>
+          <w:sz w:val="21"/>
+          <w:szCs w:val="21"/>
+        </w:rPr>
+        <w:t> - </w:t>
+      </w:r>
+      <w:r>
+        <w:rPr>
+          <w:rFonts w:ascii="Consolas" w:eastAsia="Times New Roman" w:hAnsi="Consolas" w:cs="Times New Roman"/>
+          <w:color w:val="B5CEA8"/>
+          <w:sz w:val="21"/>
+          <w:szCs w:val="21"/>
+        </w:rPr>
+        <w:t>3</w:t>
+      </w:r>
+      <w:r>
+        <w:rPr>
+          <w:rFonts w:ascii="Consolas" w:eastAsia="Times New Roman" w:hAnsi="Consolas" w:cs="Times New Roman"/>
+          <w:color w:val="D4D4D4"/>
+          <w:sz w:val="21"/>
+          <w:szCs w:val="21"/>
+        </w:rPr>
+        <w:t>;</w:t>
+      </w:r>
+    </w:p>
+    <w:p>
+      <w:pPr>
+        <w:shd w:val="clear" w:color="auto" w:fill="1E1E1E"/>
+        <w:spacing w:after="0" w:line="285" w:lineRule="atLeast"/>
+        <w:rPr>
+          <w:rFonts w:ascii="Consolas" w:eastAsia="Times New Roman" w:hAnsi="Consolas" w:cs="Times New Roman"/>
+          <w:color w:val="D4D4D4"/>
+          <w:sz w:val="21"/>
+          <w:szCs w:val="21"/>
+        </w:rPr>
+      </w:pPr>
+      <w:r>
+        <w:rPr>
+          <w:rFonts w:ascii="Consolas" w:eastAsia="Times New Roman" w:hAnsi="Consolas" w:cs="Times New Roman"/>
+          <w:color w:val="DCDCAA"/>
+          <w:sz w:val="21"/>
+          <w:szCs w:val="21"/>
+        </w:rPr>
+        <w:t>println</w:t>
+      </w:r>
+      <w:r>
+        <w:rPr>
+          <w:rFonts w:ascii="Consolas" w:eastAsia="Times New Roman" w:hAnsi="Consolas" w:cs="Times New Roman"/>
+          <w:color w:val="D4D4D4"/>
+          <w:sz w:val="21"/>
+          <w:szCs w:val="21"/>
+        </w:rPr>
+        <w:t>((b + </w:t>
+      </w:r>
+      <w:r>
+        <w:rPr>
+          <w:rFonts w:ascii="Consolas" w:eastAsia="Times New Roman" w:hAnsi="Consolas" w:cs="Times New Roman"/>
+          <w:color w:val="B5CEA8"/>
+          <w:sz w:val="21"/>
+          <w:szCs w:val="21"/>
+        </w:rPr>
+        <w:t>1</w:t>
+      </w:r>
+      <w:r>
+        <w:rPr>
+          <w:rFonts w:ascii="Consolas" w:eastAsia="Times New Roman" w:hAnsi="Consolas" w:cs="Times New Roman"/>
+          <w:color w:val="D4D4D4"/>
+          <w:sz w:val="21"/>
+          <w:szCs w:val="21"/>
+        </w:rPr>
+        <w:t>) * </w:t>
+      </w:r>
+      <w:r>
+        <w:rPr>
+          <w:rFonts w:ascii="Consolas" w:eastAsia="Times New Roman" w:hAnsi="Consolas" w:cs="Times New Roman"/>
+          <w:color w:val="B5CEA8"/>
+          <w:sz w:val="21"/>
+          <w:szCs w:val="21"/>
+        </w:rPr>
+        <w:t>a</w:t>
+      </w:r>
+      <w:r>
+        <w:rPr>
+          <w:rFonts w:ascii="Consolas" w:eastAsia="Times New Roman" w:hAnsi="Consolas" w:cs="Times New Roman"/>
+          <w:color w:val="D4D4D4"/>
+          <w:sz w:val="21"/>
+          <w:szCs w:val="21"/>
+        </w:rPr>
+        <w:t>);</w:t>
+      </w:r>
+    </w:p>
+    <w:p>
+      <w:pPr>
+        <w:rPr>
+          <w:rFonts w:ascii="LMRoman10-Regular-Identity-H" w:hAnsi="LMRoman10-Regular-Identity-H" w:cs="LMRoman10-Regular-Identity-H"/>
+          <w:sz w:val="20"/>
+          <w:szCs w:val="20"/>
+        </w:rPr>
+      </w:pPr>
+    </w:p>
+    <w:p>
+      <w:pPr>
+        <w:rPr>
+          <w:lang w:val="pt-BR"/>
+        </w:rPr>
+      </w:pPr>
+      <w:r>
+        <w:rPr>
+          <w:rFonts w:cstheme="minorHAnsi"/>
+          <w:b/>
+          <w:bCs/>
+          <w:lang w:val="pt-BR"/>
+        </w:rPr>
+        <w:t xml:space="preserve">Questionário </w:t>
+      </w:r>
+    </w:p>
+    <w:p>
+      <w:pPr>
+        <w:pStyle w:val="ListParagraph"/>
+        <w:numPr>
+          <w:ilvl w:val="0"/>
+          <w:numId w:val="10"/>
+        </w:numPr>
+        <w:rPr>
+          <w:lang w:val="pt-BR"/>
+        </w:rPr>
+      </w:pPr>
+      <w:r>
+        <w:rPr>
+          <w:lang w:val="pt-BR"/>
+        </w:rPr>
+        <w:t>Proponha a implementação da estrutura SE/ENTÃO (if/else).</w:t>
+      </w:r>
+    </w:p>
+    <w:p>
+      <w:pPr>
+        <w:rPr>
+          <w:rFonts w:ascii="LMRoman10-Regular-Identity-H" w:hAnsi="LMRoman10-Regular-Identity-H" w:cs="LMRoman10-Regular-Identity-H"/>
+          <w:sz w:val="20"/>
+          <w:szCs w:val="20"/>
+          <w:lang w:val="pt-BR"/>
+        </w:rPr>
+      </w:pPr>
+      <w:r>
+        <w:rPr>
+          <w:rFonts w:ascii="LMRoman10-Regular-Identity-H" w:hAnsi="LMRoman10-Regular-Identity-H" w:cs="LMRoman10-Regular-Identity-H"/>
+          <w:sz w:val="20"/>
+          <w:szCs w:val="20"/>
+          <w:lang w:val="pt-BR"/>
+        </w:rPr>
+        <w:t>Primeiro temos que conseguir lidar com cenários booleanos para poder processar IF ou ELSE.</w:t>
+      </w:r>
+    </w:p>
+    <w:p>
+      <w:pPr>
+        <w:rPr>
+          <w:rFonts w:ascii="LMRoman10-Regular-Identity-H" w:hAnsi="LMRoman10-Regular-Identity-H" w:cs="LMRoman10-Regular-Identity-H"/>
+          <w:sz w:val="20"/>
+          <w:szCs w:val="20"/>
+          <w:lang w:val="pt-BR"/>
+        </w:rPr>
+      </w:pPr>
+      <w:r>
+        <w:rPr>
+          <w:rFonts w:ascii="LMRoman10-Regular-Identity-H" w:hAnsi="LMRoman10-Regular-Identity-H" w:cs="LMRoman10-Regular-Identity-H"/>
+          <w:sz w:val="20"/>
+          <w:szCs w:val="20"/>
+          <w:lang w:val="pt-BR"/>
+        </w:rPr>
+        <w:t>Dada a condição imposta, teríamos um que seria avaliado bloco para o caso do if ser verdadeiro e outro bloco (ELSE) para o caso de ser falsa.</w:t>
       </w:r>
     </w:p>
     <w:sectPr>
@@ -572,7 +1062,7 @@
 </file>
 
 <file path=word/numbering.xml><?xml version="1.0" encoding="utf-8"?>
-<w:numbering xmlns:wpc="http://schemas.microsoft.com/office/word/2010/wordprocessingCanvas" xmlns:cx="http://schemas.microsoft.com/office/drawing/2014/chartex" xmlns:cx1="http://schemas.microsoft.com/office/drawing/2015/9/8/chartex" xmlns:cx2="http://schemas.microsoft.com/office/drawing/2015/10/21/chartex" xmlns:cx3="http://schemas.microsoft.com/office/drawing/2016/5/9/chartex" xmlns:cx4="http://schemas.microsoft.com/office/drawing/2016/5/10/chartex" xmlns:cx5="http://schemas.microsoft.com/office/drawing/2016/5/11/chartex" xmlns:cx6="http://schemas.microsoft.com/office/drawing/2016/5/12/chartex" xmlns:cx7="http://schemas.microsoft.com/office/drawing/2016/5/13/chartex" xmlns:cx8="http://schemas.microsoft.com/office/drawing/2016/5/14/chartex" xmlns:mc="http://schemas.openxmlformats.org/markup-compatibility/2006" xmlns:aink="http://schemas.microsoft.com/office/drawing/2016/ink" xmlns:am3d="http://schemas.microsoft.com/office/drawing/2017/model3d" xmlns:o="urn:schemas-microsoft-com:office:office" xmlns:r="http://schemas.openxmlformats.org/officeDocument/2006/relationships" xmlns:m="http://schemas.openxmlformats.org/officeDocument/2006/math" xmlns:v="urn:schemas-microsoft-com:vml" xmlns:wp14="http://schemas.microsoft.com/office/word/2010/wordprocessingDrawing" xmlns:wp="http://schemas.openxmlformats.org/drawingml/2006/wordprocessingDrawing" xmlns:w10="urn:schemas-microsoft-com:office:word" xmlns:w="http://schemas.openxmlformats.org/wordprocessingml/2006/main" xmlns:w14="http://schemas.microsoft.com/office/word/2010/wordml" xmlns:w15="http://schemas.microsoft.com/office/word/2012/wordml" xmlns:w16cex="http://schemas.microsoft.com/office/word/2018/wordml/cex" xmlns:w16cid="http://schemas.microsoft.com/office/word/2016/wordml/cid" xmlns:w16="http://schemas.microsoft.com/office/word/2018/wordml" xmlns:w16se="http://schemas.microsoft.com/office/word/2015/wordml/symex" xmlns:wpg="http://schemas.microsoft.com/office/word/2010/wordprocessingGroup" xmlns:wpi="http://schemas.microsoft.com/office/word/2010/wordprocessingInk" xmlns:wne="http://schemas.microsoft.com/office/word/2006/wordml" xmlns:wps="http://schemas.microsoft.com/office/word/2010/wordprocessingShape" mc:Ignorable="w14 w15 w16se w16cid w16 w16cex wp14">
+<w:numbering xmlns:wpc="http://schemas.microsoft.com/office/word/2010/wordprocessingCanvas" xmlns:cx="http://schemas.microsoft.com/office/drawing/2014/chartex" xmlns:cx1="http://schemas.microsoft.com/office/drawing/2015/9/8/chartex" xmlns:cx2="http://schemas.microsoft.com/office/drawing/2015/10/21/chartex" xmlns:cx3="http://schemas.microsoft.com/office/drawing/2016/5/9/chartex" xmlns:cx4="http://schemas.microsoft.com/office/drawing/2016/5/10/chartex" xmlns:cx5="http://schemas.microsoft.com/office/drawing/2016/5/11/chartex" xmlns:cx6="http://schemas.microsoft.com/office/drawing/2016/5/12/chartex" xmlns:cx7="http://schemas.microsoft.com/office/drawing/2016/5/13/chartex" xmlns:cx8="http://schemas.microsoft.com/office/drawing/2016/5/14/chartex" xmlns:mc="http://schemas.openxmlformats.org/markup-compatibility/2006" xmlns:aink="http://schemas.microsoft.com/office/drawing/2016/ink" xmlns:am3d="http://schemas.microsoft.com/office/drawing/2017/model3d" xmlns:o="urn:schemas-microsoft-com:office:office" xmlns:r="http://schemas.openxmlformats.org/officeDocument/2006/relationships" xmlns:m="http://schemas.openxmlformats.org/officeDocument/2006/math" xmlns:v="urn:schemas-microsoft-com:vml" xmlns:wp14="http://schemas.microsoft.com/office/word/2010/wordprocessingDrawing" xmlns:wp="http://schemas.openxmlformats.org/drawingml/2006/wordprocessingDrawing" xmlns:w10="urn:schemas-microsoft-com:office:word" xmlns:w="http://schemas.openxmlformats.org/wordprocessingml/2006/main" xmlns:w14="http://schemas.microsoft.com/office/word/2010/wordml" xmlns:w15="http://schemas.microsoft.com/office/word/2012/wordml" xmlns:w16cex="http://schemas.microsoft.com/office/word/2018/wordml/cex" xmlns:w16cid="http://schemas.microsoft.com/office/word/2016/wordml/cid" xmlns:w16="http://schemas.microsoft.com/office/word/2018/wordml" xmlns:w16sdtdh="http://schemas.microsoft.com/office/word/2020/wordml/sdtdatahash" xmlns:w16se="http://schemas.microsoft.com/office/word/2015/wordml/symex" xmlns:wpg="http://schemas.microsoft.com/office/word/2010/wordprocessingGroup" xmlns:wpi="http://schemas.microsoft.com/office/word/2010/wordprocessingInk" xmlns:wne="http://schemas.microsoft.com/office/word/2006/wordml" xmlns:wps="http://schemas.microsoft.com/office/word/2010/wordprocessingShape" mc:Ignorable="w14 w15 w16se w16cid w16 w16cex w16sdtdh wp14">
   <w:abstractNum w:abstractNumId="0" w15:restartNumberingAfterBreak="0">
     <w:nsid w:val="160F6598"/>
     <w:multiLevelType w:val="hybridMultilevel"/>
@@ -1247,6 +1737,95 @@
     </w:lvl>
   </w:abstractNum>
   <w:abstractNum w:abstractNumId="7" w15:restartNumberingAfterBreak="0">
+    <w:nsid w:val="68C106D6"/>
+    <w:multiLevelType w:val="hybridMultilevel"/>
+    <w:tmpl w:val="1340EB4A"/>
+    <w:lvl w:ilvl="0" w:tplc="0409000F">
+      <w:start w:val="1"/>
+      <w:numFmt w:val="decimal"/>
+      <w:lvlText w:val="%1."/>
+      <w:lvlJc w:val="left"/>
+      <w:pPr>
+        <w:ind w:left="720" w:hanging="360"/>
+      </w:pPr>
+      <w:rPr>
+        <w:rFonts w:hint="default"/>
+      </w:rPr>
+    </w:lvl>
+    <w:lvl w:ilvl="1" w:tplc="04090019" w:tentative="1">
+      <w:start w:val="1"/>
+      <w:numFmt w:val="lowerLetter"/>
+      <w:lvlText w:val="%2."/>
+      <w:lvlJc w:val="left"/>
+      <w:pPr>
+        <w:ind w:left="1440" w:hanging="360"/>
+      </w:pPr>
+    </w:lvl>
+    <w:lvl w:ilvl="2" w:tplc="0409001B" w:tentative="1">
+      <w:start w:val="1"/>
+      <w:numFmt w:val="lowerRoman"/>
+      <w:lvlText w:val="%3."/>
+      <w:lvlJc w:val="right"/>
+      <w:pPr>
+        <w:ind w:left="2160" w:hanging="180"/>
+      </w:pPr>
+    </w:lvl>
+    <w:lvl w:ilvl="3" w:tplc="0409000F" w:tentative="1">
+      <w:start w:val="1"/>
+      <w:numFmt w:val="decimal"/>
+      <w:lvlText w:val="%4."/>
+      <w:lvlJc w:val="left"/>
+      <w:pPr>
+        <w:ind w:left="2880" w:hanging="360"/>
+      </w:pPr>
+    </w:lvl>
+    <w:lvl w:ilvl="4" w:tplc="04090019" w:tentative="1">
+      <w:start w:val="1"/>
+      <w:numFmt w:val="lowerLetter"/>
+      <w:lvlText w:val="%5."/>
+      <w:lvlJc w:val="left"/>
+      <w:pPr>
+        <w:ind w:left="3600" w:hanging="360"/>
+      </w:pPr>
+    </w:lvl>
+    <w:lvl w:ilvl="5" w:tplc="0409001B" w:tentative="1">
+      <w:start w:val="1"/>
+      <w:numFmt w:val="lowerRoman"/>
+      <w:lvlText w:val="%6."/>
+      <w:lvlJc w:val="right"/>
+      <w:pPr>
+        <w:ind w:left="4320" w:hanging="180"/>
+      </w:pPr>
+    </w:lvl>
+    <w:lvl w:ilvl="6" w:tplc="0409000F" w:tentative="1">
+      <w:start w:val="1"/>
+      <w:numFmt w:val="decimal"/>
+      <w:lvlText w:val="%7."/>
+      <w:lvlJc w:val="left"/>
+      <w:pPr>
+        <w:ind w:left="5040" w:hanging="360"/>
+      </w:pPr>
+    </w:lvl>
+    <w:lvl w:ilvl="7" w:tplc="04090019" w:tentative="1">
+      <w:start w:val="1"/>
+      <w:numFmt w:val="lowerLetter"/>
+      <w:lvlText w:val="%8."/>
+      <w:lvlJc w:val="left"/>
+      <w:pPr>
+        <w:ind w:left="5760" w:hanging="360"/>
+      </w:pPr>
+    </w:lvl>
+    <w:lvl w:ilvl="8" w:tplc="0409001B" w:tentative="1">
+      <w:start w:val="1"/>
+      <w:numFmt w:val="lowerRoman"/>
+      <w:lvlText w:val="%9."/>
+      <w:lvlJc w:val="right"/>
+      <w:pPr>
+        <w:ind w:left="6480" w:hanging="180"/>
+      </w:pPr>
+    </w:lvl>
+  </w:abstractNum>
+  <w:abstractNum w:abstractNumId="8" w15:restartNumberingAfterBreak="0">
     <w:nsid w:val="6EAD40C4"/>
     <w:multiLevelType w:val="hybridMultilevel"/>
     <w:tmpl w:val="AF6C6792"/>
@@ -1359,7 +1938,7 @@
       </w:rPr>
     </w:lvl>
   </w:abstractNum>
-  <w:abstractNum w:abstractNumId="8" w15:restartNumberingAfterBreak="0">
+  <w:abstractNum w:abstractNumId="9" w15:restartNumberingAfterBreak="0">
     <w:nsid w:val="70FD70D0"/>
     <w:multiLevelType w:val="hybridMultilevel"/>
     <w:tmpl w:val="F18AD9D4"/>
@@ -1453,7 +2032,7 @@
     <w:abstractNumId w:val="1"/>
   </w:num>
   <w:num w:numId="2">
-    <w:abstractNumId w:val="8"/>
+    <w:abstractNumId w:val="9"/>
   </w:num>
   <w:num w:numId="3">
     <w:abstractNumId w:val="0"/>
@@ -1474,13 +2053,16 @@
     <w:abstractNumId w:val="4"/>
   </w:num>
   <w:num w:numId="9">
+    <w:abstractNumId w:val="8"/>
+  </w:num>
+  <w:num w:numId="10">
     <w:abstractNumId w:val="7"/>
   </w:num>
 </w:numbering>
 </file>
 
 <file path=word/styles.xml><?xml version="1.0" encoding="utf-8"?>
-<w:styles xmlns:mc="http://schemas.openxmlformats.org/markup-compatibility/2006" xmlns:r="http://schemas.openxmlformats.org/officeDocument/2006/relationships" xmlns:w="http://schemas.openxmlformats.org/wordprocessingml/2006/main" xmlns:w14="http://schemas.microsoft.com/office/word/2010/wordml" xmlns:w15="http://schemas.microsoft.com/office/word/2012/wordml" xmlns:w16cex="http://schemas.microsoft.com/office/word/2018/wordml/cex" xmlns:w16cid="http://schemas.microsoft.com/office/word/2016/wordml/cid" xmlns:w16="http://schemas.microsoft.com/office/word/2018/wordml" xmlns:w16se="http://schemas.microsoft.com/office/word/2015/wordml/symex" mc:Ignorable="w14 w15 w16se w16cid w16 w16cex">
+<w:styles xmlns:mc="http://schemas.openxmlformats.org/markup-compatibility/2006" xmlns:r="http://schemas.openxmlformats.org/officeDocument/2006/relationships" xmlns:w="http://schemas.openxmlformats.org/wordprocessingml/2006/main" xmlns:w14="http://schemas.microsoft.com/office/word/2010/wordml" xmlns:w15="http://schemas.microsoft.com/office/word/2012/wordml" xmlns:w16cex="http://schemas.microsoft.com/office/word/2018/wordml/cex" xmlns:w16cid="http://schemas.microsoft.com/office/word/2016/wordml/cid" xmlns:w16="http://schemas.microsoft.com/office/word/2018/wordml" xmlns:w16sdtdh="http://schemas.microsoft.com/office/word/2020/wordml/sdtdatahash" xmlns:w16se="http://schemas.microsoft.com/office/word/2015/wordml/symex" mc:Ignorable="w14 w15 w16se w16cid w16 w16cex w16sdtdh">
   <w:docDefaults>
     <w:rPrDefault>
       <w:rPr>

</xml_diff>

<commit_message>
atualizacao do roteiro 05
</commit_message>
<xml_diff>
--- a/Roteiros/roteiro05.docx
+++ b/Roteiros/roteiro05.docx
@@ -229,6 +229,46 @@
     </w:p>
     <w:p>
       <w:pPr>
+        <w:rPr>
+          <w:rFonts w:ascii="LMRoman10-Regular-Identity-H" w:hAnsi="LMRoman10-Regular-Identity-H" w:cs="LMRoman10-Regular-Identity-H"/>
+          <w:sz w:val="20"/>
+          <w:szCs w:val="20"/>
+          <w:lang w:val="pt-BR"/>
+        </w:rPr>
+      </w:pPr>
+      <w:r>
+        <w:rPr>
+          <w:rFonts w:ascii="LMRoman10-Regular-Identity-H" w:hAnsi="LMRoman10-Regular-Identity-H" w:cs="LMRoman10-Regular-Identity-H"/>
+          <w:sz w:val="20"/>
+          <w:szCs w:val="20"/>
+          <w:lang w:val="pt-BR"/>
+        </w:rPr>
+        <w:tab/>
+        <w:t>- Value: nome do identifier</w:t>
+      </w:r>
+    </w:p>
+    <w:p>
+      <w:pPr>
+        <w:rPr>
+          <w:rFonts w:ascii="LMRoman10-Regular-Identity-H" w:hAnsi="LMRoman10-Regular-Identity-H" w:cs="LMRoman10-Regular-Identity-H"/>
+          <w:sz w:val="20"/>
+          <w:szCs w:val="20"/>
+          <w:lang w:val="pt-BR"/>
+        </w:rPr>
+      </w:pPr>
+      <w:r>
+        <w:rPr>
+          <w:rFonts w:ascii="LMRoman10-Regular-Identity-H" w:hAnsi="LMRoman10-Regular-Identity-H" w:cs="LMRoman10-Regular-Identity-H"/>
+          <w:sz w:val="20"/>
+          <w:szCs w:val="20"/>
+          <w:lang w:val="pt-BR"/>
+        </w:rPr>
+        <w:tab/>
+        <w:t>- child: nenhum</w:t>
+      </w:r>
+    </w:p>
+    <w:p>
+      <w:pPr>
         <w:ind w:firstLine="720"/>
         <w:rPr>
           <w:rFonts w:ascii="LMRoman10-Regular-Identity-H" w:hAnsi="LMRoman10-Regular-Identity-H" w:cs="LMRoman10-Regular-Identity-H"/>
@@ -311,7 +351,48 @@
           <w:szCs w:val="20"/>
           <w:lang w:val="pt-BR"/>
         </w:rPr>
+        <w:lastRenderedPageBreak/>
         <w:t xml:space="preserve">Identifier: um objeto que extende Node, responsável por fazer um get de um identifier na Symbol Table. </w:t>
+      </w:r>
+    </w:p>
+    <w:p>
+      <w:pPr>
+        <w:rPr>
+          <w:rFonts w:ascii="LMRoman10-Regular-Identity-H" w:hAnsi="LMRoman10-Regular-Identity-H" w:cs="LMRoman10-Regular-Identity-H"/>
+          <w:sz w:val="20"/>
+          <w:szCs w:val="20"/>
+          <w:lang w:val="pt-BR"/>
+        </w:rPr>
+      </w:pPr>
+      <w:r>
+        <w:rPr>
+          <w:rFonts w:ascii="LMRoman10-Regular-Identity-H" w:hAnsi="LMRoman10-Regular-Identity-H" w:cs="LMRoman10-Regular-Identity-H"/>
+          <w:sz w:val="20"/>
+          <w:szCs w:val="20"/>
+          <w:lang w:val="pt-BR"/>
+        </w:rPr>
+        <w:tab/>
+        <w:t>- Value: nome do identifier</w:t>
+      </w:r>
+    </w:p>
+    <w:p>
+      <w:pPr>
+        <w:rPr>
+          <w:rFonts w:ascii="LMRoman10-Regular-Identity-H" w:hAnsi="LMRoman10-Regular-Identity-H" w:cs="LMRoman10-Regular-Identity-H"/>
+          <w:sz w:val="20"/>
+          <w:szCs w:val="20"/>
+          <w:lang w:val="pt-BR"/>
+        </w:rPr>
+      </w:pPr>
+      <w:r>
+        <w:rPr>
+          <w:rFonts w:ascii="LMRoman10-Regular-Identity-H" w:hAnsi="LMRoman10-Regular-Identity-H" w:cs="LMRoman10-Regular-Identity-H"/>
+          <w:sz w:val="20"/>
+          <w:szCs w:val="20"/>
+          <w:lang w:val="pt-BR"/>
+        </w:rPr>
+        <w:tab/>
+        <w:t>- Child: apenas 1 (uma expressão)</w:t>
       </w:r>
     </w:p>
     <w:p>
@@ -355,7 +436,6 @@
           <w:szCs w:val="20"/>
           <w:lang w:val="pt-BR"/>
         </w:rPr>
-        <w:lastRenderedPageBreak/>
         <w:t xml:space="preserve">x = </w:t>
       </w:r>
       <w:r>
@@ -472,6 +552,46 @@
           <w:lang w:val="pt-BR"/>
         </w:rPr>
         <w:tab/>
+        <w:t>- Value: None; não é necessário</w:t>
+      </w:r>
+    </w:p>
+    <w:p>
+      <w:pPr>
+        <w:rPr>
+          <w:rFonts w:ascii="LMRoman10-Regular-Identity-H" w:hAnsi="LMRoman10-Regular-Identity-H" w:cs="LMRoman10-Regular-Identity-H"/>
+          <w:sz w:val="20"/>
+          <w:szCs w:val="20"/>
+          <w:lang w:val="pt-BR"/>
+        </w:rPr>
+      </w:pPr>
+      <w:r>
+        <w:rPr>
+          <w:rFonts w:ascii="LMRoman10-Regular-Identity-H" w:hAnsi="LMRoman10-Regular-Identity-H" w:cs="LMRoman10-Regular-Identity-H"/>
+          <w:sz w:val="20"/>
+          <w:szCs w:val="20"/>
+          <w:lang w:val="pt-BR"/>
+        </w:rPr>
+        <w:tab/>
+        <w:t>- Child: apenas 1 (expressão)</w:t>
+      </w:r>
+    </w:p>
+    <w:p>
+      <w:pPr>
+        <w:rPr>
+          <w:rFonts w:ascii="LMRoman10-Regular-Identity-H" w:hAnsi="LMRoman10-Regular-Identity-H" w:cs="LMRoman10-Regular-Identity-H"/>
+          <w:sz w:val="20"/>
+          <w:szCs w:val="20"/>
+          <w:lang w:val="pt-BR"/>
+        </w:rPr>
+      </w:pPr>
+      <w:r>
+        <w:rPr>
+          <w:rFonts w:ascii="LMRoman10-Regular-Identity-H" w:hAnsi="LMRoman10-Regular-Identity-H" w:cs="LMRoman10-Regular-Identity-H"/>
+          <w:sz w:val="20"/>
+          <w:szCs w:val="20"/>
+          <w:lang w:val="pt-BR"/>
+        </w:rPr>
+        <w:tab/>
         <w:t>Exemplo:</w:t>
       </w:r>
     </w:p>
@@ -610,6 +730,26 @@
           <w:lang w:val="pt-BR"/>
         </w:rPr>
       </w:pPr>
+      <w:r>
+        <w:rPr>
+          <w:rFonts w:ascii="LMRoman10-Regular-Identity-H" w:hAnsi="LMRoman10-Regular-Identity-H" w:cs="LMRoman10-Regular-Identity-H"/>
+          <w:sz w:val="20"/>
+          <w:szCs w:val="20"/>
+          <w:lang w:val="pt-BR"/>
+        </w:rPr>
+        <w:tab/>
+        <w:t>- infinitos filhos. Cada comando, seja ele uma asserção ou um print, vira filho de bloco na AST.</w:t>
+      </w:r>
+    </w:p>
+    <w:p>
+      <w:pPr>
+        <w:rPr>
+          <w:rFonts w:ascii="LMRoman10-Regular-Identity-H" w:hAnsi="LMRoman10-Regular-Identity-H" w:cs="LMRoman10-Regular-Identity-H"/>
+          <w:sz w:val="20"/>
+          <w:szCs w:val="20"/>
+          <w:lang w:val="pt-BR"/>
+        </w:rPr>
+      </w:pPr>
     </w:p>
     <w:p>
       <w:pPr>
@@ -1063,6 +1203,7 @@
           <w:szCs w:val="20"/>
           <w:lang w:val="pt-BR"/>
         </w:rPr>
+        <w:lastRenderedPageBreak/>
         <w:t xml:space="preserve">Dada a condição imposta, </w:t>
       </w:r>
       <w:r>

</xml_diff>